<commit_message>
Added doc for how to Export FBX Mesh from Blender and added correctly FBX mesh to test
</commit_message>
<xml_diff>
--- a/dailynotes.docx
+++ b/dailynotes.docx
@@ -14,7 +14,23 @@
           <w:b/>
           <w:bCs/>
         </w:rPr>
-        <w:t>25 feb 2024</w:t>
+        <w:t xml:space="preserve">25 </w:t>
+      </w:r>
+      <w:proofErr w:type="spellStart"/>
+      <w:r>
+        <w:rPr>
+          <w:b/>
+          <w:bCs/>
+        </w:rPr>
+        <w:t>feb</w:t>
+      </w:r>
+      <w:proofErr w:type="spellEnd"/>
+      <w:r>
+        <w:rPr>
+          <w:b/>
+          <w:bCs/>
+        </w:rPr>
+        <w:t xml:space="preserve"> 2024</w:t>
       </w:r>
     </w:p>
     <w:p>
@@ -24,6 +40,9 @@
     </w:p>
     <w:p>
       <w:r>
+        <w:rPr>
+          <w:noProof/>
+        </w:rPr>
         <w:drawing>
           <wp:inline distT="0" distB="0" distL="0" distR="0" wp14:anchorId="51FCA35F" wp14:editId="51078991">
             <wp:extent cx="5943600" cy="3343275"/>
@@ -86,7 +105,131 @@
         </w:r>
       </w:hyperlink>
     </w:p>
+    <w:p>
+      <w:r>
+        <w:drawing>
+          <wp:inline distT="0" distB="0" distL="0" distR="0" wp14:anchorId="21D9169C" wp14:editId="11946E74">
+            <wp:extent cx="5943600" cy="3451044"/>
+            <wp:effectExtent l="0" t="0" r="0" b="0"/>
+            <wp:docPr id="2008338754" name="Picture 1"/>
+            <wp:cNvGraphicFramePr>
+              <a:graphicFrameLocks xmlns:a="http://schemas.openxmlformats.org/drawingml/2006/main" noChangeAspect="1"/>
+            </wp:cNvGraphicFramePr>
+            <a:graphic xmlns:a="http://schemas.openxmlformats.org/drawingml/2006/main">
+              <a:graphicData uri="http://schemas.openxmlformats.org/drawingml/2006/picture">
+                <pic:pic xmlns:pic="http://schemas.openxmlformats.org/drawingml/2006/picture">
+                  <pic:nvPicPr>
+                    <pic:cNvPr id="2008338754" name=""/>
+                    <pic:cNvPicPr/>
+                  </pic:nvPicPr>
+                  <pic:blipFill>
+                    <a:blip r:embed="rId6"/>
+                    <a:stretch>
+                      <a:fillRect/>
+                    </a:stretch>
+                  </pic:blipFill>
+                  <pic:spPr>
+                    <a:xfrm>
+                      <a:off x="0" y="0"/>
+                      <a:ext cx="5943600" cy="3451044"/>
+                    </a:xfrm>
+                    <a:prstGeom prst="rect">
+                      <a:avLst/>
+                    </a:prstGeom>
+                  </pic:spPr>
+                </pic:pic>
+              </a:graphicData>
+            </a:graphic>
+          </wp:inline>
+        </w:drawing>
+      </w:r>
+    </w:p>
     <w:p/>
+    <w:p>
+      <w:r>
+        <w:t>Managed to export the FBX mesh and have it loaded and render correct in the engine.</w:t>
+      </w:r>
+      <w:r>
+        <w:t xml:space="preserve"> Due to Blender have different coordinate system the model at first renderer in wrong rotation. I tried to somehow convert it during </w:t>
+      </w:r>
+      <w:proofErr w:type="spellStart"/>
+      <w:r>
+        <w:t>TGAFBXLoader</w:t>
+      </w:r>
+      <w:proofErr w:type="spellEnd"/>
+      <w:r>
+        <w:t xml:space="preserve"> but quickly gave up for now. Luckily the Blender has export option to </w:t>
+      </w:r>
+      <w:r>
+        <w:t xml:space="preserve">choose </w:t>
+      </w:r>
+      <w:r>
+        <w:t>Up</w:t>
+      </w:r>
+      <w:r>
+        <w:t>-Axis</w:t>
+      </w:r>
+      <w:r>
+        <w:t xml:space="preserve"> and </w:t>
+      </w:r>
+      <w:r>
+        <w:t>F</w:t>
+      </w:r>
+      <w:r>
+        <w:t>orward</w:t>
+      </w:r>
+      <w:r>
+        <w:t>-</w:t>
+      </w:r>
+      <w:r>
+        <w:t>A</w:t>
+      </w:r>
+      <w:r>
+        <w:t>xis.</w:t>
+      </w:r>
+    </w:p>
+    <w:p>
+      <w:pPr>
+        <w:jc w:val="center"/>
+      </w:pPr>
+      <w:r>
+        <w:drawing>
+          <wp:inline distT="0" distB="0" distL="0" distR="0" wp14:anchorId="6FC2374A" wp14:editId="08CFF77D">
+            <wp:extent cx="1914792" cy="1438476"/>
+            <wp:effectExtent l="0" t="0" r="0" b="9525"/>
+            <wp:docPr id="825556214" name="Picture 1"/>
+            <wp:cNvGraphicFramePr>
+              <a:graphicFrameLocks xmlns:a="http://schemas.openxmlformats.org/drawingml/2006/main" noChangeAspect="1"/>
+            </wp:cNvGraphicFramePr>
+            <a:graphic xmlns:a="http://schemas.openxmlformats.org/drawingml/2006/main">
+              <a:graphicData uri="http://schemas.openxmlformats.org/drawingml/2006/picture">
+                <pic:pic xmlns:pic="http://schemas.openxmlformats.org/drawingml/2006/picture">
+                  <pic:nvPicPr>
+                    <pic:cNvPr id="825556214" name=""/>
+                    <pic:cNvPicPr/>
+                  </pic:nvPicPr>
+                  <pic:blipFill>
+                    <a:blip r:embed="rId7"/>
+                    <a:stretch>
+                      <a:fillRect/>
+                    </a:stretch>
+                  </pic:blipFill>
+                  <pic:spPr>
+                    <a:xfrm>
+                      <a:off x="0" y="0"/>
+                      <a:ext cx="1914792" cy="1438476"/>
+                    </a:xfrm>
+                    <a:prstGeom prst="rect">
+                      <a:avLst/>
+                    </a:prstGeom>
+                  </pic:spPr>
+                </pic:pic>
+              </a:graphicData>
+            </a:graphic>
+          </wp:inline>
+        </w:drawing>
+      </w:r>
+    </w:p>
     <w:sectPr>
       <w:pgSz w:w="12240" w:h="15840"/>
       <w:pgMar w:top="1440" w:right="1440" w:bottom="1440" w:left="1440" w:header="720" w:footer="720" w:gutter="0"/>

</xml_diff>